<commit_message>
DOCUS DE BITE MODIFIES
</commit_message>
<xml_diff>
--- a/docuUtilisateur.docx
+++ b/docuUtilisateur.docx
@@ -1010,8 +1010,18 @@
                                   <w:sz w:val="36"/>
                                   <w:szCs w:val="36"/>
                                 </w:rPr>
-                                <w:t>Team Infotik</w:t>
+                                <w:t xml:space="preserve">Team </w:t>
                               </w:r>
+                              <w:proofErr w:type="spellStart"/>
+                              <w:r>
+                                <w:rPr>
+                                  <w:color w:val="5B9BD5" w:themeColor="accent1"/>
+                                  <w:sz w:val="36"/>
+                                  <w:szCs w:val="36"/>
+                                </w:rPr>
+                                <w:t>Infotik</w:t>
+                              </w:r>
+                              <w:proofErr w:type="spellEnd"/>
                             </w:sdtContent>
                           </w:sdt>
                         </w:p>
@@ -1046,7 +1056,25 @@
                                   <w:sz w:val="36"/>
                                   <w:szCs w:val="36"/>
                                 </w:rPr>
-                                <w:t>Projet Tutoré S3 – 2017/2018</w:t>
+                                <w:t xml:space="preserve">Projet </w:t>
+                              </w:r>
+                              <w:proofErr w:type="spellStart"/>
+                              <w:r>
+                                <w:rPr>
+                                  <w:color w:val="5B9BD5" w:themeColor="accent1"/>
+                                  <w:sz w:val="36"/>
+                                  <w:szCs w:val="36"/>
+                                </w:rPr>
+                                <w:t>Tutoré</w:t>
+                              </w:r>
+                              <w:proofErr w:type="spellEnd"/>
+                              <w:r>
+                                <w:rPr>
+                                  <w:color w:val="5B9BD5" w:themeColor="accent1"/>
+                                  <w:sz w:val="36"/>
+                                  <w:szCs w:val="36"/>
+                                </w:rPr>
+                                <w:t xml:space="preserve"> S3 – 2017/2018</w:t>
                               </w:r>
                             </w:p>
                           </w:sdtContent>
@@ -1243,6 +1271,14 @@
             </w:r>
             <w:r>
               <w:rPr>
+                <w:rFonts w:eastAsiaTheme="minorEastAsia"/>
+                <w:noProof/>
+                <w:lang w:eastAsia="fr-FR"/>
+              </w:rPr>
+              <w:t xml:space="preserve">    </w:t>
+            </w:r>
+            <w:r>
+              <w:rPr>
                 <w:rStyle w:val="Lienhypertexte"/>
                 <w:noProof/>
               </w:rPr>
@@ -1329,6 +1365,14 @@
             </w:r>
             <w:r>
               <w:rPr>
+                <w:rFonts w:eastAsiaTheme="minorEastAsia"/>
+                <w:noProof/>
+                <w:lang w:eastAsia="fr-FR"/>
+              </w:rPr>
+              <w:t xml:space="preserve">    </w:t>
+            </w:r>
+            <w:r>
+              <w:rPr>
                 <w:rStyle w:val="Lienhypertexte"/>
                 <w:noProof/>
               </w:rPr>
@@ -1587,6 +1631,14 @@
             </w:r>
             <w:r>
               <w:rPr>
+                <w:rFonts w:eastAsiaTheme="minorEastAsia"/>
+                <w:noProof/>
+                <w:lang w:eastAsia="fr-FR"/>
+              </w:rPr>
+              <w:t xml:space="preserve">    </w:t>
+            </w:r>
+            <w:r>
+              <w:rPr>
                 <w:rStyle w:val="Lienhypertexte"/>
                 <w:noProof/>
               </w:rPr>
@@ -1631,7 +1683,7 @@
                 <w:noProof/>
                 <w:webHidden/>
               </w:rPr>
-              <w:t>9</w:t>
+              <w:t>10</w:t>
             </w:r>
             <w:r>
               <w:rPr>
@@ -1717,7 +1769,7 @@
                 <w:noProof/>
                 <w:webHidden/>
               </w:rPr>
-              <w:t>10</w:t>
+              <w:t>11</w:t>
             </w:r>
             <w:r>
               <w:rPr>
@@ -1810,21 +1862,7 @@
             <w:rStyle w:val="Lienhypertexte"/>
             <w:lang w:val="en-US"/>
           </w:rPr>
-          <w:t>iut</w:t>
-        </w:r>
-        <w:r>
-          <w:rPr>
-            <w:rStyle w:val="Lienhypertexte"/>
-            <w:lang w:val="en-US"/>
-          </w:rPr>
-          <w:t>.</w:t>
-        </w:r>
-        <w:r>
-          <w:rPr>
-            <w:rStyle w:val="Lienhypertexte"/>
-            <w:lang w:val="en-US"/>
-          </w:rPr>
-          <w:t>jar</w:t>
+          <w:t>iut.jar</w:t>
         </w:r>
       </w:hyperlink>
     </w:p>
@@ -2034,12 +2072,21 @@
                 <w:lang w:val="en-US"/>
               </w:rPr>
             </w:pPr>
+            <w:proofErr w:type="gramStart"/>
             <w:r>
               <w:rPr>
                 <w:rFonts w:ascii="Consolas" w:hAnsi="Consolas" w:cs="Consolas"/>
                 <w:lang w:val="en-US"/>
               </w:rPr>
-              <w:t>&lt;?xml version="1.0" encoding="UTF-8" ?&gt;</w:t>
+              <w:t>&lt;?xml</w:t>
+            </w:r>
+            <w:proofErr w:type="gramEnd"/>
+            <w:r>
+              <w:rPr>
+                <w:rFonts w:ascii="Consolas" w:hAnsi="Consolas" w:cs="Consolas"/>
+                <w:lang w:val="en-US"/>
+              </w:rPr>
+              <w:t xml:space="preserve"> version="1.0" encoding="UTF-8" ?&gt;</w:t>
             </w:r>
           </w:p>
           <w:p>
@@ -2211,12 +2258,21 @@
                 <w:lang w:val="en-US"/>
               </w:rPr>
             </w:pPr>
+            <w:proofErr w:type="gramStart"/>
             <w:r>
               <w:rPr>
                 <w:rFonts w:ascii="Consolas" w:hAnsi="Consolas" w:cs="Consolas"/>
                 <w:lang w:val="en-US"/>
               </w:rPr>
-              <w:t>&lt;?xml-stylesheet type="text/xsl" href="</w:t>
+              <w:t>&lt;?xml</w:t>
+            </w:r>
+            <w:proofErr w:type="gramEnd"/>
+            <w:r>
+              <w:rPr>
+                <w:rFonts w:ascii="Consolas" w:hAnsi="Consolas" w:cs="Consolas"/>
+                <w:lang w:val="en-US"/>
+              </w:rPr>
+              <w:t>-stylesheet type="text/xsl" href="</w:t>
             </w:r>
             <w:r>
               <w:rPr>
@@ -2264,6 +2320,210 @@
     <w:p>
       <w:r>
         <w:t>Le XML devra se présenter ainsi :</w:t>
+      </w:r>
+    </w:p>
+    <w:tbl>
+      <w:tblPr>
+        <w:tblStyle w:val="Grilledutableau"/>
+        <w:tblW w:w="0" w:type="auto"/>
+        <w:tblLook w:val="04A0" w:firstRow="1" w:lastRow="0" w:firstColumn="1" w:lastColumn="0" w:noHBand="0" w:noVBand="1"/>
+      </w:tblPr>
+      <w:tblGrid>
+        <w:gridCol w:w="9062"/>
+      </w:tblGrid>
+      <w:tr>
+        <w:tc>
+          <w:tcPr>
+            <w:tcW w:w="9062" w:type="dxa"/>
+          </w:tcPr>
+          <w:p>
+            <w:r>
+              <w:t>&lt;form&gt;</w:t>
+            </w:r>
+          </w:p>
+          <w:p>
+            <w:r>
+              <w:tab/>
+            </w:r>
+            <w:r>
+              <w:t>&lt;fenetre longueur="650" titre="test" largeur="1340" x="100" y="100"&gt;</w:t>
+            </w:r>
+          </w:p>
+          <w:p>
+            <w:pPr>
+              <w:ind w:left="708" w:firstLine="708"/>
+            </w:pPr>
+            <w:r>
+              <w:t>&lt;type option1="500" option2="a01"  /&gt;</w:t>
+            </w:r>
+          </w:p>
+          <w:p>
+            <w:r>
+              <w:tab/>
+            </w:r>
+            <w:r>
+              <w:tab/>
+            </w:r>
+            <w:r>
+              <w:t>&lt;menu option1=</w:t>
+            </w:r>
+            <w:r>
+              <w:t>"</w:t>
+            </w:r>
+            <w:r>
+              <w:t>option</w:t>
+            </w:r>
+            <w:r>
+              <w:t>"</w:t>
+            </w:r>
+            <w:r>
+              <w:t>&gt;</w:t>
+            </w:r>
+          </w:p>
+          <w:p>
+            <w:r>
+              <w:tab/>
+            </w:r>
+            <w:r>
+              <w:tab/>
+            </w:r>
+            <w:r>
+              <w:tab/>
+              <w:t>&lt;choix option1= </w:t>
+            </w:r>
+            <w:r>
+              <w:t>"</w:t>
+            </w:r>
+            <w:r>
+              <w:t>2</w:t>
+            </w:r>
+            <w:r>
+              <w:t>"</w:t>
+            </w:r>
+            <w:r>
+              <w:t>/&gt;</w:t>
+            </w:r>
+          </w:p>
+          <w:p>
+            <w:r>
+              <w:tab/>
+            </w:r>
+            <w:r>
+              <w:tab/>
+            </w:r>
+            <w:r>
+              <w:tab/>
+              <w:t>&lt;choix option1=</w:t>
+            </w:r>
+            <w:r>
+              <w:t>"</w:t>
+            </w:r>
+            <w:r>
+              <w:t>1</w:t>
+            </w:r>
+            <w:r>
+              <w:t>"</w:t>
+            </w:r>
+            <w:r>
+              <w:t>/&gt;</w:t>
+            </w:r>
+          </w:p>
+          <w:p>
+            <w:r>
+              <w:tab/>
+            </w:r>
+            <w:r>
+              <w:tab/>
+              <w:t>&lt;/menu&gt;</w:t>
+            </w:r>
+          </w:p>
+          <w:p>
+            <w:r>
+              <w:tab/>
+            </w:r>
+            <w:r>
+              <w:tab/>
+              <w:t>…</w:t>
+            </w:r>
+          </w:p>
+          <w:p>
+            <w:r>
+              <w:tab/>
+            </w:r>
+            <w:r>
+              <w:t>&lt;/fenetre&gt;</w:t>
+            </w:r>
+          </w:p>
+          <w:p>
+            <w:r>
+              <w:t>&lt;/form&gt;</w:t>
+            </w:r>
+          </w:p>
+        </w:tc>
+      </w:tr>
+    </w:tbl>
+    <w:p>
+      <w:r>
+        <w:t>Les paramètres de la balise « fenetre » permettent de la positionner(x,</w:t>
+      </w:r>
+      <w:r>
+        <w:t xml:space="preserve"> </w:t>
+      </w:r>
+      <w:r>
+        <w:t>y) et de lui donner une taille (</w:t>
+      </w:r>
+      <w:r>
+        <w:t>longueur, largeur</w:t>
+      </w:r>
+      <w:r>
+        <w:t>).</w:t>
+      </w:r>
+      <w:r>
+        <w:t xml:space="preserve"> Le « titre » définit le titre du formulaire. L’ensemble de ces pa</w:t>
+      </w:r>
+      <w:r>
+        <w:t>r</w:t>
+      </w:r>
+      <w:r>
+        <w:t>amètres sont obligatoires.</w:t>
+      </w:r>
+    </w:p>
+    <w:p>
+      <w:r>
+        <w:t>Maintenant voici les types gérés par notre application et comment sont-ils déclarés :</w:t>
+      </w:r>
+    </w:p>
+    <w:p>
+      <w:pPr>
+        <w:rPr>
+          <w:lang w:val="en-US"/>
+        </w:rPr>
+      </w:pPr>
+      <w:proofErr w:type="gramStart"/>
+      <w:r>
+        <w:rPr>
+          <w:lang w:val="en-US"/>
+        </w:rPr>
+        <w:t>case</w:t>
+      </w:r>
+      <w:proofErr w:type="gramEnd"/>
+      <w:r>
+        <w:rPr>
+          <w:lang w:val="en-US"/>
+        </w:rPr>
+        <w:t xml:space="preserve"> (</w:t>
+      </w:r>
+      <w:r>
+        <w:rPr>
+          <w:lang w:val="en-US"/>
+        </w:rPr>
+        <w:t>c</w:t>
+      </w:r>
+      <w:r>
+        <w:rPr>
+          <w:lang w:val="en-US"/>
+        </w:rPr>
+        <w:t xml:space="preserve">heckbox) : </w:t>
       </w:r>
     </w:p>
     <w:tbl>
@@ -2290,125 +2550,19 @@
               <w:rPr>
                 <w:lang w:val="en-US"/>
               </w:rPr>
-              <w:t>&lt;form&gt;</w:t>
-            </w:r>
-          </w:p>
-          <w:p>
-            <w:r>
-              <w:tab/>
-            </w:r>
-            <w:r>
-              <w:t>&lt;fenetre longueur="650" titre="test" largeur="1340" x="100" y="100"&gt;</w:t>
-            </w:r>
-          </w:p>
-          <w:p>
-            <w:pPr>
-              <w:ind w:left="708" w:firstLine="708"/>
-            </w:pPr>
-            <w:r>
-              <w:t>&lt;type option1="500" option2="a01"  /&gt;</w:t>
-            </w:r>
-          </w:p>
-          <w:p>
-            <w:r>
-              <w:tab/>
-            </w:r>
-            <w:r>
-              <w:tab/>
-            </w:r>
-            <w:r>
-              <w:t>&lt;menu option1=</w:t>
-            </w:r>
-            <w:r>
-              <w:t>"</w:t>
-            </w:r>
-            <w:r>
-              <w:t>option</w:t>
-            </w:r>
-            <w:r>
-              <w:t>"</w:t>
-            </w:r>
-            <w:r>
-              <w:t>&gt;</w:t>
-            </w:r>
-          </w:p>
-          <w:p>
-            <w:r>
-              <w:tab/>
-            </w:r>
-            <w:r>
-              <w:tab/>
-            </w:r>
-            <w:r>
-              <w:tab/>
-              <w:t>&lt;choix option1= </w:t>
-            </w:r>
-            <w:r>
-              <w:t>"</w:t>
-            </w:r>
-            <w:r>
-              <w:t>2</w:t>
-            </w:r>
-            <w:r>
-              <w:t>"</w:t>
-            </w:r>
-            <w:r>
-              <w:t>/&gt;</w:t>
-            </w:r>
-          </w:p>
-          <w:p>
-            <w:r>
-              <w:tab/>
-            </w:r>
-            <w:r>
-              <w:tab/>
-            </w:r>
-            <w:r>
-              <w:tab/>
-              <w:t>&lt;choix option1=</w:t>
-            </w:r>
-            <w:r>
-              <w:t>"</w:t>
-            </w:r>
-            <w:r>
-              <w:t>1</w:t>
-            </w:r>
-            <w:r>
-              <w:t>"</w:t>
-            </w:r>
-            <w:r>
-              <w:t>/&gt;</w:t>
-            </w:r>
-          </w:p>
-          <w:p>
-            <w:r>
-              <w:tab/>
-            </w:r>
-            <w:r>
-              <w:tab/>
-              <w:t>&lt;/menu&gt;</w:t>
-            </w:r>
-          </w:p>
-          <w:p>
-            <w:r>
-              <w:tab/>
-            </w:r>
-            <w:r>
-              <w:tab/>
-              <w:t>…</w:t>
-            </w:r>
-          </w:p>
-          <w:p>
-            <w:r>
-              <w:tab/>
-            </w:r>
-            <w:r>
-              <w:t>&lt;/fenetre&gt;</w:t>
-            </w:r>
-          </w:p>
-          <w:p>
-            <w:r>
-              <w:t>&lt;/form&gt;</w:t>
+              <w:t>&lt;case x="36" y="30" label="texte" id="</w:t>
+            </w:r>
+            <w:r>
+              <w:rPr>
+                <w:lang w:val="en-US"/>
+              </w:rPr>
+              <w:t>a</w:t>
+            </w:r>
+            <w:r>
+              <w:rPr>
+                <w:lang w:val="en-US"/>
+              </w:rPr>
+              <w:t>01"/&gt;</w:t>
             </w:r>
           </w:p>
         </w:tc>
@@ -2416,58 +2570,35 @@
     </w:tbl>
     <w:p>
       <w:r>
-        <w:t>Les paramètres de la balise « fenetre » permettent de la positionner(x,</w:t>
-      </w:r>
-      <w:r>
-        <w:t xml:space="preserve"> </w:t>
-      </w:r>
-      <w:r>
-        <w:t>y) et de lui donner une taille (</w:t>
-      </w:r>
-      <w:r>
-        <w:t>longueur, largeur</w:t>
-      </w:r>
-      <w:r>
-        <w:t>).</w:t>
-      </w:r>
-      <w:r>
-        <w:t xml:space="preserve"> Le « titre » définit le titre du formulaire. L’ensemble de ces pa</w:t>
-      </w:r>
-      <w:r>
-        <w:t>r</w:t>
-      </w:r>
-      <w:r>
-        <w:t>amètres sont obligatoires.</w:t>
-      </w:r>
-    </w:p>
-    <w:p>
-      <w:r>
-        <w:t>Maintenant voici les types gérés par notre application et comment sont-ils déclarés :</w:t>
-      </w:r>
-    </w:p>
-    <w:p>
-      <w:pPr>
-        <w:rPr>
-          <w:lang w:val="en-US"/>
-        </w:rPr>
-      </w:pPr>
-      <w:r>
-        <w:rPr>
-          <w:lang w:val="en-US"/>
-        </w:rPr>
-        <w:t>case (</w:t>
-      </w:r>
-      <w:r>
-        <w:rPr>
-          <w:lang w:val="en-US"/>
-        </w:rPr>
-        <w:t>c</w:t>
-      </w:r>
-      <w:r>
-        <w:rPr>
-          <w:lang w:val="en-US"/>
-        </w:rPr>
-        <w:t xml:space="preserve">heckbox) : </w:t>
+        <w:t xml:space="preserve">La balise </w:t>
+      </w:r>
+      <w:r>
+        <w:t>« </w:t>
+      </w:r>
+      <w:r>
+        <w:t>case</w:t>
+      </w:r>
+      <w:r>
+        <w:t> »</w:t>
+      </w:r>
+      <w:r>
+        <w:t xml:space="preserve"> permet de créer une case </w:t>
+      </w:r>
+      <w:r>
+        <w:t>à cocher</w:t>
+      </w:r>
+      <w:r>
+        <w:t>.</w:t>
+      </w:r>
+    </w:p>
+    <w:p>
+      <w:proofErr w:type="gramStart"/>
+      <w:r>
+        <w:t>texte</w:t>
+      </w:r>
+      <w:proofErr w:type="gramEnd"/>
+      <w:r>
+        <w:t xml:space="preserve"> (text) : </w:t>
       </w:r>
     </w:p>
     <w:tbl>
@@ -2485,28 +2616,14 @@
             <w:tcW w:w="9062" w:type="dxa"/>
           </w:tcPr>
           <w:p>
-            <w:pPr>
-              <w:rPr>
-                <w:lang w:val="en-US"/>
-              </w:rPr>
-            </w:pPr>
-            <w:r>
-              <w:rPr>
-                <w:lang w:val="en-US"/>
-              </w:rPr>
-              <w:t>&lt;case x="36" y="30" label="texte" id="</w:t>
-            </w:r>
-            <w:r>
-              <w:rPr>
-                <w:lang w:val="en-US"/>
-              </w:rPr>
-              <w:t>a</w:t>
-            </w:r>
-            <w:r>
-              <w:rPr>
-                <w:lang w:val="en-US"/>
-              </w:rPr>
-              <w:t>01"/&gt;</w:t>
+            <w:r>
+              <w:t>&lt;texte x="36" y="60" label="groupeBoutton" id="a0</w:t>
+            </w:r>
+            <w:r>
+              <w:t>2</w:t>
+            </w:r>
+            <w:r>
+              <w:t>" type ="entier"/&gt;</w:t>
             </w:r>
           </w:p>
         </w:tc>
@@ -2520,74 +2637,23 @@
         <w:t>« </w:t>
       </w:r>
       <w:r>
-        <w:t>case</w:t>
+        <w:t>texte</w:t>
       </w:r>
       <w:r>
         <w:t> »</w:t>
       </w:r>
       <w:r>
-        <w:t xml:space="preserve"> permet de créer une case </w:t>
-      </w:r>
-      <w:r>
-        <w:t>à cocher</w:t>
-      </w:r>
-      <w:r>
-        <w:t>.</w:t>
-      </w:r>
-    </w:p>
-    <w:p>
-      <w:r>
-        <w:t xml:space="preserve">texte (text) : </w:t>
-      </w:r>
-    </w:p>
-    <w:tbl>
-      <w:tblPr>
-        <w:tblStyle w:val="Grilledutableau"/>
-        <w:tblW w:w="0" w:type="auto"/>
-        <w:tblLook w:val="04A0" w:firstRow="1" w:lastRow="0" w:firstColumn="1" w:lastColumn="0" w:noHBand="0" w:noVBand="1"/>
-      </w:tblPr>
-      <w:tblGrid>
-        <w:gridCol w:w="9062"/>
-      </w:tblGrid>
-      <w:tr>
-        <w:tc>
-          <w:tcPr>
-            <w:tcW w:w="9062" w:type="dxa"/>
-          </w:tcPr>
-          <w:p>
-            <w:r>
-              <w:t>&lt;texte x="36" y="60" label="groupeBoutton" id="a0</w:t>
-            </w:r>
-            <w:r>
-              <w:t>2</w:t>
-            </w:r>
-            <w:r>
-              <w:t>" type ="entier"/&gt;</w:t>
-            </w:r>
-          </w:p>
-        </w:tc>
-      </w:tr>
-    </w:tbl>
-    <w:p>
-      <w:r>
-        <w:t xml:space="preserve">La balise </w:t>
-      </w:r>
-      <w:r>
-        <w:t>« </w:t>
-      </w:r>
-      <w:r>
-        <w:t>texte</w:t>
-      </w:r>
-      <w:r>
-        <w:t> »</w:t>
-      </w:r>
-      <w:r>
         <w:t xml:space="preserve"> permet de créer une zone de texte renvoyant son contenu du type défini dans sa déclaration.</w:t>
       </w:r>
     </w:p>
     <w:p>
-      <w:r>
-        <w:t xml:space="preserve">menu (dropdown) : </w:t>
+      <w:proofErr w:type="gramStart"/>
+      <w:r>
+        <w:t>menu</w:t>
+      </w:r>
+      <w:proofErr w:type="gramEnd"/>
+      <w:r>
+        <w:t xml:space="preserve"> (dropdown) : </w:t>
       </w:r>
     </w:p>
     <w:tbl>
@@ -2627,24 +2693,18 @@
           <w:p>
             <w:r>
               <w:tab/>
-            </w:r>
-            <w:r>
               <w:t>&lt;choix label="ah"/&gt;</w:t>
             </w:r>
           </w:p>
           <w:p>
             <w:r>
               <w:tab/>
-            </w:r>
-            <w:r>
               <w:t>&lt;choix label="oh"/&gt;</w:t>
             </w:r>
           </w:p>
           <w:p>
             <w:r>
               <w:tab/>
-            </w:r>
-            <w:r>
               <w:t>&lt;choix label="uh"/&gt;</w:t>
             </w:r>
           </w:p>
@@ -2696,8 +2756,13 @@
       </w:r>
     </w:p>
     <w:p>
-      <w:r>
-        <w:t>tableau (</w:t>
+      <w:proofErr w:type="gramStart"/>
+      <w:r>
+        <w:t>tableau</w:t>
+      </w:r>
+      <w:proofErr w:type="gramEnd"/>
+      <w:r>
+        <w:t xml:space="preserve"> (</w:t>
       </w:r>
       <w:r>
         <w:t>array) :</w:t>
@@ -2746,16 +2811,26 @@
       </w:tr>
     </w:tbl>
     <w:p>
+      <w:proofErr w:type="gramStart"/>
       <w:r>
         <w:t>n</w:t>
       </w:r>
       <w:r>
-        <w:t>b_lig : nombre de lignes dans le tableau</w:t>
-      </w:r>
-    </w:p>
-    <w:p>
-      <w:r>
-        <w:t>nb_col : nombre de colonne dans le tableau</w:t>
+        <w:t>b_lig</w:t>
+      </w:r>
+      <w:proofErr w:type="gramEnd"/>
+      <w:r>
+        <w:t xml:space="preserve"> : nombre de lignes dans le tableau</w:t>
+      </w:r>
+    </w:p>
+    <w:p>
+      <w:proofErr w:type="gramStart"/>
+      <w:r>
+        <w:t>nb_col</w:t>
+      </w:r>
+      <w:proofErr w:type="gramEnd"/>
+      <w:r>
+        <w:t> : nombre de colonne dans le tableau</w:t>
       </w:r>
     </w:p>
     <w:p>
@@ -2796,8 +2871,13 @@
     </w:p>
     <w:p/>
     <w:p>
-      <w:r>
-        <w:t>boutons (buttons)</w:t>
+      <w:proofErr w:type="gramStart"/>
+      <w:r>
+        <w:t>boutons</w:t>
+      </w:r>
+      <w:proofErr w:type="gramEnd"/>
+      <w:r>
+        <w:t xml:space="preserve"> (buttons)</w:t>
       </w:r>
       <w:r>
         <w:t> :</w:t>
@@ -2866,8 +2946,13 @@
     </w:p>
     <w:p/>
     <w:p>
-      <w:r>
-        <w:t>label (label) :</w:t>
+      <w:proofErr w:type="gramStart"/>
+      <w:r>
+        <w:t>label</w:t>
+      </w:r>
+      <w:proofErr w:type="gramEnd"/>
+      <w:r>
+        <w:t xml:space="preserve"> (label) :</w:t>
       </w:r>
     </w:p>
     <w:tbl>
@@ -2904,8 +2989,13 @@
       </w:r>
     </w:p>
     <w:p>
-      <w:r>
-        <w:t>calendrier (calendar) :</w:t>
+      <w:proofErr w:type="gramStart"/>
+      <w:r>
+        <w:t>calendrier</w:t>
+      </w:r>
+      <w:proofErr w:type="gramEnd"/>
+      <w:r>
+        <w:t xml:space="preserve"> (calendar) :</w:t>
       </w:r>
     </w:p>
     <w:tbl>
@@ -2988,6 +3078,7 @@
           <w:color w:val="FF0000"/>
         </w:rPr>
       </w:pPr>
+      <w:proofErr w:type="gramStart"/>
       <w:r>
         <w:rPr>
           <w:color w:val="FF0000"/>
@@ -2998,12 +3089,19 @@
         <w:rPr>
           <w:color w:val="FF0000"/>
         </w:rPr>
-        <w:t xml:space="preserve">d : </w:t>
-      </w:r>
+        <w:t>d</w:t>
+      </w:r>
+      <w:proofErr w:type="gramEnd"/>
       <w:r>
         <w:rPr>
           <w:color w:val="FF0000"/>
         </w:rPr>
+        <w:t xml:space="preserve"> : </w:t>
+      </w:r>
+      <w:r>
+        <w:rPr>
+          <w:color w:val="FF0000"/>
+        </w:rPr>
         <w:t xml:space="preserve">cette option est obligatoire pour chaque </w:t>
       </w:r>
       <w:r>
@@ -3022,85 +3120,74 @@
         <w:rPr>
           <w:color w:val="FF0000"/>
         </w:rPr>
-        <w:t xml:space="preserve"> informations rentrées dans le formulaire et doit toujours être de la forme </w:t>
+        <w:t xml:space="preserve"> informations rentrées dans le formulaire et doit toujours être de la forme "axx" </w:t>
       </w:r>
       <w:r>
         <w:rPr>
           <w:color w:val="FF0000"/>
         </w:rPr>
-        <w:t>"a</w:t>
+        <w:t>sachant qu’il ne peut y avoir 2 id identiques dans le même formulaire</w:t>
       </w:r>
       <w:r>
         <w:rPr>
           <w:color w:val="FF0000"/>
         </w:rPr>
-        <w:t>xx</w:t>
+        <w:t>.</w:t>
       </w:r>
       <w:r>
         <w:rPr>
           <w:color w:val="FF0000"/>
         </w:rPr>
-        <w:t>"</w:t>
-      </w:r>
-      <w:r>
+        <w:t xml:space="preserve"> </w:t>
+      </w:r>
+    </w:p>
+    <w:p>
+      <w:pPr>
         <w:rPr>
           <w:color w:val="FF0000"/>
         </w:rPr>
-        <w:t> </w:t>
-      </w:r>
+      </w:pPr>
+      <w:proofErr w:type="gramStart"/>
       <w:r>
         <w:rPr>
           <w:color w:val="FF0000"/>
         </w:rPr>
-        <w:t>sachant qu’il ne peut y avoir 2 id identiques dans le même formulaire</w:t>
+        <w:t>l</w:t>
       </w:r>
       <w:r>
         <w:rPr>
           <w:color w:val="FF0000"/>
         </w:rPr>
-        <w:t>.</w:t>
-      </w:r>
+        <w:t>abel</w:t>
+      </w:r>
+      <w:proofErr w:type="gramEnd"/>
       <w:r>
         <w:rPr>
           <w:color w:val="FF0000"/>
         </w:rPr>
-        <w:t xml:space="preserve"> </w:t>
-      </w:r>
-    </w:p>
-    <w:p>
-      <w:pPr>
+        <w:t> :</w:t>
+      </w:r>
+      <w:r>
         <w:rPr>
           <w:color w:val="FF0000"/>
         </w:rPr>
-      </w:pPr>
+        <w:t xml:space="preserve"> cela permet </w:t>
+      </w:r>
       <w:r>
         <w:rPr>
           <w:color w:val="FF0000"/>
         </w:rPr>
-        <w:t>l</w:t>
-      </w:r>
-      <w:r>
-        <w:rPr>
-          <w:color w:val="FF0000"/>
-        </w:rPr>
-        <w:t>abel :</w:t>
-      </w:r>
-      <w:r>
-        <w:rPr>
-          <w:color w:val="FF0000"/>
-        </w:rPr>
-        <w:t xml:space="preserve"> cela permet </w:t>
-      </w:r>
-      <w:r>
-        <w:rPr>
-          <w:color w:val="FF0000"/>
-        </w:rPr>
         <w:t>de donner un nom devant chaque élément et est aussi obligatoire.</w:t>
       </w:r>
     </w:p>
     <w:p>
-      <w:r>
-        <w:t xml:space="preserve">type : </w:t>
+      <w:proofErr w:type="gramStart"/>
+      <w:r>
+        <w:t>type</w:t>
+      </w:r>
+      <w:proofErr w:type="gramEnd"/>
+      <w:r>
+        <w:t xml:space="preserve"> : </w:t>
       </w:r>
       <w:r>
         <w:t xml:space="preserve">permet de définir le type de retour, il est </w:t>
@@ -3232,188 +3319,6 @@
     <w:p>
       <w:r>
         <w:t>Cela se fait donc par cette commande :</w:t>
-      </w:r>
-    </w:p>
-    <w:tbl>
-      <w:tblPr>
-        <w:tblStyle w:val="Grilledutableau"/>
-        <w:tblW w:w="0" w:type="auto"/>
-        <w:tblLook w:val="04A0" w:firstRow="1" w:lastRow="0" w:firstColumn="1" w:lastColumn="0" w:noHBand="0" w:noVBand="1"/>
-      </w:tblPr>
-      <w:tblGrid>
-        <w:gridCol w:w="9062"/>
-      </w:tblGrid>
-      <w:tr>
-        <w:tc>
-          <w:tcPr>
-            <w:tcW w:w="9062" w:type="dxa"/>
-          </w:tcPr>
-          <w:p>
-            <w:r>
-              <w:t>FormController.</w:t>
-            </w:r>
-            <w:r>
-              <w:t>create</w:t>
-            </w:r>
-            <w:r>
-              <w:t>Form("</w:t>
-            </w:r>
-            <w:r>
-              <w:t>exemple.xml")</w:t>
-            </w:r>
-            <w:r>
-              <w:t>;</w:t>
-            </w:r>
-          </w:p>
-        </w:tc>
-      </w:tr>
-    </w:tbl>
-    <w:p/>
-    <w:p>
-      <w:r>
-        <w:t>Ensuite vous avez la possibilité de mo</w:t>
-      </w:r>
-      <w:r>
-        <w:t>difier les valeurs des éléments comme ceci :</w:t>
-      </w:r>
-    </w:p>
-    <w:tbl>
-      <w:tblPr>
-        <w:tblStyle w:val="Grilledutableau"/>
-        <w:tblW w:w="0" w:type="auto"/>
-        <w:tblLook w:val="04A0" w:firstRow="1" w:lastRow="0" w:firstColumn="1" w:lastColumn="0" w:noHBand="0" w:noVBand="1"/>
-      </w:tblPr>
-      <w:tblGrid>
-        <w:gridCol w:w="9062"/>
-      </w:tblGrid>
-      <w:tr>
-        <w:tc>
-          <w:tcPr>
-            <w:tcW w:w="9062" w:type="dxa"/>
-          </w:tcPr>
-          <w:p>
-            <w:r>
-              <w:t xml:space="preserve">FormController.setValue("a05", </w:t>
-            </w:r>
-            <w:r>
-              <w:t>"</w:t>
-            </w:r>
-            <w:r>
-              <w:t>test</w:t>
-            </w:r>
-            <w:r>
-              <w:t>"</w:t>
-            </w:r>
-            <w:r>
-              <w:t>);</w:t>
-            </w:r>
-          </w:p>
-        </w:tc>
-      </w:tr>
-    </w:tbl>
-    <w:p/>
-    <w:p>
-      <w:r>
-        <w:t>Enfin l’affichage de la frame se fait par cette commande :</w:t>
-      </w:r>
-    </w:p>
-    <w:tbl>
-      <w:tblPr>
-        <w:tblStyle w:val="Grilledutableau"/>
-        <w:tblW w:w="0" w:type="auto"/>
-        <w:tblLook w:val="04A0" w:firstRow="1" w:lastRow="0" w:firstColumn="1" w:lastColumn="0" w:noHBand="0" w:noVBand="1"/>
-      </w:tblPr>
-      <w:tblGrid>
-        <w:gridCol w:w="9062"/>
-      </w:tblGrid>
-      <w:tr>
-        <w:tc>
-          <w:tcPr>
-            <w:tcW w:w="9062" w:type="dxa"/>
-          </w:tcPr>
-          <w:p>
-            <w:r>
-              <w:t>FormController.showForm();</w:t>
-            </w:r>
-          </w:p>
-        </w:tc>
-      </w:tr>
-    </w:tbl>
-    <w:p/>
-    <w:p>
-      <w:r>
-        <w:t>Une fois affiché votre programme est mis en pause jusqu’à validation ou fermeture du formulaire</w:t>
-      </w:r>
-      <w:r>
-        <w:t>.</w:t>
-      </w:r>
-    </w:p>
-    <w:p>
-      <w:r>
-        <w:t>Après que l’utilisateur a validé</w:t>
-      </w:r>
-      <w:r>
-        <w:t xml:space="preserve"> ou quitté</w:t>
-      </w:r>
-      <w:r>
-        <w:t>, la main vous est rendu</w:t>
-      </w:r>
-      <w:r>
-        <w:t>e</w:t>
-      </w:r>
-      <w:r>
-        <w:t>.</w:t>
-      </w:r>
-      <w:r>
-        <w:t xml:space="preserve"> Vous pouvez donc procéder à la récupération de vos données.</w:t>
-      </w:r>
-    </w:p>
-    <w:p>
-      <w:r>
-        <w:t>Attention si l’utilisateur a quitté sans remplir le formulaire, vous pouvez obtenir des erreurs lors de la récupération des données. Vous avez donc à votre disposition une méthode permettant de savoir si l’</w:t>
-      </w:r>
-      <w:r>
-        <w:t>utilisateur a quitté ou validé :</w:t>
-      </w:r>
-    </w:p>
-    <w:tbl>
-      <w:tblPr>
-        <w:tblStyle w:val="Grilledutableau"/>
-        <w:tblW w:w="0" w:type="auto"/>
-        <w:tblLook w:val="04A0" w:firstRow="1" w:lastRow="0" w:firstColumn="1" w:lastColumn="0" w:noHBand="0" w:noVBand="1"/>
-      </w:tblPr>
-      <w:tblGrid>
-        <w:gridCol w:w="9062"/>
-      </w:tblGrid>
-      <w:tr>
-        <w:tc>
-          <w:tcPr>
-            <w:tcW w:w="9062" w:type="dxa"/>
-          </w:tcPr>
-          <w:p>
-            <w:r>
-              <w:t>boolean b = FormController</w:t>
-            </w:r>
-            <w:r>
-              <w:t>.isValid();</w:t>
-            </w:r>
-          </w:p>
-        </w:tc>
-      </w:tr>
-    </w:tbl>
-    <w:p/>
-    <w:p>
-      <w:r>
-        <w:t>Cela</w:t>
-      </w:r>
-      <w:r>
-        <w:t xml:space="preserve"> s</w:t>
-      </w:r>
-      <w:r>
-        <w:t>e fait donc par cette commande par exemple</w:t>
-      </w:r>
-      <w:r>
-        <w:t> :</w:t>
       </w:r>
     </w:p>
     <w:tbl>
@@ -3440,43 +3345,37 @@
               <w:rPr>
                 <w:lang w:val="en-US"/>
               </w:rPr>
-              <w:t xml:space="preserve">int </w:t>
+              <w:t xml:space="preserve">FormController fm = </w:t>
             </w:r>
             <w:r>
               <w:rPr>
                 <w:lang w:val="en-US"/>
               </w:rPr>
-              <w:t>i</w:t>
+              <w:t>FormController.</w:t>
             </w:r>
             <w:r>
               <w:rPr>
                 <w:lang w:val="en-US"/>
               </w:rPr>
-              <w:t xml:space="preserve">  = FormController.getInt(</w:t>
+              <w:t>create</w:t>
             </w:r>
             <w:r>
               <w:rPr>
                 <w:lang w:val="en-US"/>
               </w:rPr>
-              <w:t>"</w:t>
+              <w:t>AndGet</w:t>
             </w:r>
             <w:r>
               <w:rPr>
                 <w:lang w:val="en-US"/>
               </w:rPr>
-              <w:t>02</w:t>
+              <w:t>Form("</w:t>
             </w:r>
             <w:r>
               <w:rPr>
                 <w:lang w:val="en-US"/>
               </w:rPr>
-              <w:t>"</w:t>
-            </w:r>
-            <w:r>
-              <w:rPr>
-                <w:lang w:val="en-US"/>
-              </w:rPr>
-              <w:t xml:space="preserve">); </w:t>
+              <w:t>exemple.xml");</w:t>
             </w:r>
           </w:p>
         </w:tc>
@@ -3484,6 +3383,289 @@
     </w:tbl>
     <w:p>
       <w:r>
+        <w:t xml:space="preserve">Cette méthode vous retournant un </w:t>
+      </w:r>
+      <w:r>
+        <w:t>F</w:t>
+      </w:r>
+      <w:r>
+        <w:t xml:space="preserve">ormController vous devrez désormais </w:t>
+      </w:r>
+      <w:r>
+        <w:t>utiliser le retour de cette méthode pour utiliser les autres méthodes.</w:t>
+      </w:r>
+      <w:r>
+        <w:t xml:space="preserve"> (</w:t>
+      </w:r>
+      <w:r>
+        <w:t>Vous</w:t>
+      </w:r>
+      <w:r>
+        <w:t xml:space="preserve"> avez d’autres possibilités de créations de formulaire dans le chapitre Pour aller plus loin)</w:t>
+      </w:r>
+    </w:p>
+    <w:p>
+      <w:r>
+        <w:t>Ensuite vous avez la possibilité de mo</w:t>
+      </w:r>
+      <w:r>
+        <w:t>difier les valeurs des éléments comme ceci :</w:t>
+      </w:r>
+    </w:p>
+    <w:tbl>
+      <w:tblPr>
+        <w:tblStyle w:val="Grilledutableau"/>
+        <w:tblW w:w="0" w:type="auto"/>
+        <w:tblLook w:val="04A0" w:firstRow="1" w:lastRow="0" w:firstColumn="1" w:lastColumn="0" w:noHBand="0" w:noVBand="1"/>
+      </w:tblPr>
+      <w:tblGrid>
+        <w:gridCol w:w="9062"/>
+      </w:tblGrid>
+      <w:tr>
+        <w:tc>
+          <w:tcPr>
+            <w:tcW w:w="9062" w:type="dxa"/>
+          </w:tcPr>
+          <w:p>
+            <w:proofErr w:type="gramStart"/>
+            <w:r>
+              <w:t>f</w:t>
+            </w:r>
+            <w:r>
+              <w:t>m</w:t>
+            </w:r>
+            <w:r>
+              <w:t>.setValue(</w:t>
+            </w:r>
+            <w:proofErr w:type="gramEnd"/>
+            <w:r>
+              <w:t xml:space="preserve">"a05", </w:t>
+            </w:r>
+            <w:r>
+              <w:t>"</w:t>
+            </w:r>
+            <w:r>
+              <w:t>test</w:t>
+            </w:r>
+            <w:r>
+              <w:t>"</w:t>
+            </w:r>
+            <w:r>
+              <w:t>);</w:t>
+            </w:r>
+          </w:p>
+        </w:tc>
+      </w:tr>
+    </w:tbl>
+    <w:p/>
+    <w:p>
+      <w:r>
+        <w:t xml:space="preserve">Enfin l’affichage </w:t>
+      </w:r>
+      <w:proofErr w:type="gramStart"/>
+      <w:r>
+        <w:t>de la</w:t>
+      </w:r>
+      <w:proofErr w:type="gramEnd"/>
+      <w:r>
+        <w:t xml:space="preserve"> frame se fait par cette commande :</w:t>
+      </w:r>
+    </w:p>
+    <w:tbl>
+      <w:tblPr>
+        <w:tblStyle w:val="Grilledutableau"/>
+        <w:tblW w:w="0" w:type="auto"/>
+        <w:tblLook w:val="04A0" w:firstRow="1" w:lastRow="0" w:firstColumn="1" w:lastColumn="0" w:noHBand="0" w:noVBand="1"/>
+      </w:tblPr>
+      <w:tblGrid>
+        <w:gridCol w:w="9062"/>
+      </w:tblGrid>
+      <w:tr>
+        <w:tc>
+          <w:tcPr>
+            <w:tcW w:w="9062" w:type="dxa"/>
+          </w:tcPr>
+          <w:p>
+            <w:proofErr w:type="gramStart"/>
+            <w:r>
+              <w:t>fm</w:t>
+            </w:r>
+            <w:r>
+              <w:t>.showForm(</w:t>
+            </w:r>
+            <w:proofErr w:type="gramEnd"/>
+            <w:r>
+              <w:t>);</w:t>
+            </w:r>
+          </w:p>
+        </w:tc>
+      </w:tr>
+    </w:tbl>
+    <w:p/>
+    <w:p>
+      <w:r>
+        <w:t>Une fois affiché votre programme est mis en pause jusqu’à validation ou fermeture du formulaire</w:t>
+      </w:r>
+      <w:r>
+        <w:t>.</w:t>
+      </w:r>
+    </w:p>
+    <w:p>
+      <w:r>
+        <w:t>Après que l’utilisateur a validé</w:t>
+      </w:r>
+      <w:r>
+        <w:t xml:space="preserve"> ou quitté</w:t>
+      </w:r>
+      <w:r>
+        <w:t>, la main vous est rendu</w:t>
+      </w:r>
+      <w:r>
+        <w:t>e</w:t>
+      </w:r>
+      <w:r>
+        <w:t>.</w:t>
+      </w:r>
+      <w:r>
+        <w:t xml:space="preserve"> Vous pouvez donc procéder à la récupération de vos données.</w:t>
+      </w:r>
+    </w:p>
+    <w:p>
+      <w:r>
+        <w:t>Attention si l’utilisateur a quitté sans remplir le formulaire, vous pouvez obtenir des erreurs lors de la récupération des données. Vous avez donc à votre disposition une méthode permettant de savoir si l’</w:t>
+      </w:r>
+      <w:r>
+        <w:t>utilisateur a quitté ou validé :</w:t>
+      </w:r>
+    </w:p>
+    <w:tbl>
+      <w:tblPr>
+        <w:tblStyle w:val="Grilledutableau"/>
+        <w:tblW w:w="0" w:type="auto"/>
+        <w:tblLook w:val="04A0" w:firstRow="1" w:lastRow="0" w:firstColumn="1" w:lastColumn="0" w:noHBand="0" w:noVBand="1"/>
+      </w:tblPr>
+      <w:tblGrid>
+        <w:gridCol w:w="9062"/>
+      </w:tblGrid>
+      <w:tr>
+        <w:tc>
+          <w:tcPr>
+            <w:tcW w:w="9062" w:type="dxa"/>
+          </w:tcPr>
+          <w:p>
+            <w:r>
+              <w:t xml:space="preserve">boolean b = </w:t>
+            </w:r>
+            <w:proofErr w:type="gramStart"/>
+            <w:r>
+              <w:t>fm</w:t>
+            </w:r>
+            <w:r>
+              <w:t>.isValid(</w:t>
+            </w:r>
+            <w:proofErr w:type="gramEnd"/>
+            <w:r>
+              <w:t>);</w:t>
+            </w:r>
+          </w:p>
+        </w:tc>
+      </w:tr>
+    </w:tbl>
+    <w:p/>
+    <w:p>
+      <w:r>
+        <w:t>Cela</w:t>
+      </w:r>
+      <w:r>
+        <w:t xml:space="preserve"> s</w:t>
+      </w:r>
+      <w:r>
+        <w:t>e fait donc par cette commande par exemple</w:t>
+      </w:r>
+      <w:r>
+        <w:t> :</w:t>
+      </w:r>
+    </w:p>
+    <w:tbl>
+      <w:tblPr>
+        <w:tblStyle w:val="Grilledutableau"/>
+        <w:tblW w:w="0" w:type="auto"/>
+        <w:tblLook w:val="04A0" w:firstRow="1" w:lastRow="0" w:firstColumn="1" w:lastColumn="0" w:noHBand="0" w:noVBand="1"/>
+      </w:tblPr>
+      <w:tblGrid>
+        <w:gridCol w:w="9062"/>
+      </w:tblGrid>
+      <w:tr>
+        <w:tc>
+          <w:tcPr>
+            <w:tcW w:w="9062" w:type="dxa"/>
+          </w:tcPr>
+          <w:p>
+            <w:pPr>
+              <w:rPr>
+                <w:lang w:val="en-US"/>
+              </w:rPr>
+            </w:pPr>
+            <w:r>
+              <w:rPr>
+                <w:lang w:val="en-US"/>
+              </w:rPr>
+              <w:t xml:space="preserve">int </w:t>
+            </w:r>
+            <w:r>
+              <w:rPr>
+                <w:lang w:val="en-US"/>
+              </w:rPr>
+              <w:t>i</w:t>
+            </w:r>
+            <w:r>
+              <w:rPr>
+                <w:lang w:val="en-US"/>
+              </w:rPr>
+              <w:t xml:space="preserve">  = </w:t>
+            </w:r>
+            <w:r>
+              <w:rPr>
+                <w:lang w:val="en-US"/>
+              </w:rPr>
+              <w:t>fm</w:t>
+            </w:r>
+            <w:r>
+              <w:rPr>
+                <w:lang w:val="en-US"/>
+              </w:rPr>
+              <w:t>.getInt(</w:t>
+            </w:r>
+            <w:r>
+              <w:rPr>
+                <w:lang w:val="en-US"/>
+              </w:rPr>
+              <w:t>"</w:t>
+            </w:r>
+            <w:r>
+              <w:rPr>
+                <w:lang w:val="en-US"/>
+              </w:rPr>
+              <w:t>02</w:t>
+            </w:r>
+            <w:r>
+              <w:rPr>
+                <w:lang w:val="en-US"/>
+              </w:rPr>
+              <w:t>"</w:t>
+            </w:r>
+            <w:r>
+              <w:rPr>
+                <w:lang w:val="en-US"/>
+              </w:rPr>
+              <w:t xml:space="preserve">); </w:t>
+            </w:r>
+          </w:p>
+        </w:tc>
+      </w:tr>
+    </w:tbl>
+    <w:p>
+      <w:r>
         <w:t xml:space="preserve">Attention </w:t>
       </w:r>
       <w:r>
@@ -3515,6 +3697,7 @@
           <w:lang w:val="en-US"/>
         </w:rPr>
       </w:pPr>
+      <w:proofErr w:type="gramStart"/>
       <w:r>
         <w:rPr>
           <w:lang w:val="en-US"/>
@@ -3525,7 +3708,14 @@
         <w:rPr>
           <w:lang w:val="en-US"/>
         </w:rPr>
-        <w:t>(id)</w:t>
+        <w:t>(</w:t>
+      </w:r>
+      <w:proofErr w:type="gramEnd"/>
+      <w:r>
+        <w:rPr>
+          <w:lang w:val="en-US"/>
+        </w:rPr>
+        <w:t>id)</w:t>
       </w:r>
       <w:r>
         <w:rPr>
@@ -3540,6 +3730,7 @@
           <w:lang w:val="en-US"/>
         </w:rPr>
       </w:pPr>
+      <w:proofErr w:type="gramStart"/>
       <w:r>
         <w:rPr>
           <w:lang w:val="en-US"/>
@@ -3550,7 +3741,14 @@
         <w:rPr>
           <w:lang w:val="en-US"/>
         </w:rPr>
-        <w:t>(id)</w:t>
+        <w:t>(</w:t>
+      </w:r>
+      <w:proofErr w:type="gramEnd"/>
+      <w:r>
+        <w:rPr>
+          <w:lang w:val="en-US"/>
+        </w:rPr>
+        <w:t>id)</w:t>
       </w:r>
       <w:r>
         <w:rPr>
@@ -3565,6 +3763,7 @@
           <w:lang w:val="en-US"/>
         </w:rPr>
       </w:pPr>
+      <w:proofErr w:type="gramStart"/>
       <w:r>
         <w:rPr>
           <w:lang w:val="en-US"/>
@@ -3575,7 +3774,14 @@
         <w:rPr>
           <w:lang w:val="en-US"/>
         </w:rPr>
-        <w:t>(id)</w:t>
+        <w:t>(</w:t>
+      </w:r>
+      <w:proofErr w:type="gramEnd"/>
+      <w:r>
+        <w:rPr>
+          <w:lang w:val="en-US"/>
+        </w:rPr>
+        <w:t>id)</w:t>
       </w:r>
       <w:r>
         <w:rPr>
@@ -3590,6 +3796,7 @@
           <w:lang w:val="en-US"/>
         </w:rPr>
       </w:pPr>
+      <w:proofErr w:type="gramStart"/>
       <w:r>
         <w:rPr>
           <w:lang w:val="en-US"/>
@@ -3600,15 +3807,23 @@
         <w:rPr>
           <w:lang w:val="en-US"/>
         </w:rPr>
-        <w:t>(id);</w:t>
-      </w:r>
-    </w:p>
-    <w:p>
-      <w:pPr>
-        <w:rPr>
-          <w:lang w:val="en-US"/>
-        </w:rPr>
-      </w:pPr>
+        <w:t>(</w:t>
+      </w:r>
+      <w:proofErr w:type="gramEnd"/>
+      <w:r>
+        <w:rPr>
+          <w:lang w:val="en-US"/>
+        </w:rPr>
+        <w:t>id);</w:t>
+      </w:r>
+    </w:p>
+    <w:p>
+      <w:pPr>
+        <w:rPr>
+          <w:lang w:val="en-US"/>
+        </w:rPr>
+      </w:pPr>
+      <w:proofErr w:type="gramStart"/>
       <w:r>
         <w:rPr>
           <w:lang w:val="en-US"/>
@@ -3619,26 +3834,157 @@
         <w:rPr>
           <w:lang w:val="en-US"/>
         </w:rPr>
-        <w:t>(id);</w:t>
-      </w:r>
-    </w:p>
-    <w:p>
-      <w:r>
-        <w:rPr>
-          <w:lang w:val="en-US"/>
-        </w:rPr>
+        <w:t>(</w:t>
+      </w:r>
+      <w:proofErr w:type="gramEnd"/>
+      <w:r>
+        <w:rPr>
+          <w:lang w:val="en-US"/>
+        </w:rPr>
+        <w:t>id);</w:t>
+      </w:r>
+    </w:p>
+    <w:p>
+      <w:pPr>
+        <w:rPr>
+          <w:lang w:val="en-US"/>
+        </w:rPr>
+      </w:pPr>
+      <w:proofErr w:type="gramStart"/>
+      <w:r>
+        <w:rPr>
+          <w:lang w:val="en-US"/>
+        </w:rPr>
+        <w:lastRenderedPageBreak/>
         <w:t>get</w:t>
       </w:r>
       <w:r>
-        <w:t>Array(id)</w:t>
-      </w:r>
-      <w:r>
+        <w:rPr>
+          <w:lang w:val="en-US"/>
+        </w:rPr>
+        <w:t>Array(</w:t>
+      </w:r>
+      <w:proofErr w:type="gramEnd"/>
+      <w:r>
+        <w:rPr>
+          <w:lang w:val="en-US"/>
+        </w:rPr>
+        <w:t>id)</w:t>
+      </w:r>
+      <w:r>
+        <w:rPr>
+          <w:lang w:val="en-US"/>
+        </w:rPr>
         <w:t>;</w:t>
       </w:r>
-      <w:r>
-        <w:rPr>
-          <w:lang w:val="en-US"/>
-        </w:rPr>
+    </w:p>
+    <w:p>
+      <w:r>
+        <w:t>Attention : po</w:t>
+      </w:r>
+      <w:r>
+        <w:t xml:space="preserve">ur </w:t>
+      </w:r>
+      <w:r>
+        <w:t>récupérer</w:t>
+      </w:r>
+      <w:r>
+        <w:t xml:space="preserve"> le bouton qui a été sélectionné dans la balise « boutons », vous devez faire </w:t>
+      </w:r>
+      <w:proofErr w:type="gramStart"/>
+      <w:r>
+        <w:t>getInt(</w:t>
+      </w:r>
+      <w:proofErr w:type="gramEnd"/>
+      <w:r>
+        <w:t xml:space="preserve">id) car ceux-ci renvoient le </w:t>
+      </w:r>
+      <w:r>
+        <w:t>numéro</w:t>
+      </w:r>
+      <w:r>
+        <w:t xml:space="preserve">, passé en paramètre lors de leur création, de celui </w:t>
+      </w:r>
+      <w:r>
+        <w:t>sélectionné</w:t>
+      </w:r>
+      <w:r>
+        <w:t>.</w:t>
+      </w:r>
+    </w:p>
+    <w:p>
+      <w:r>
+        <w:t>De plus, afin de récupérer les valeurs du tableau, il vous faut effectuer ceci :</w:t>
+      </w:r>
+    </w:p>
+    <w:tbl>
+      <w:tblPr>
+        <w:tblStyle w:val="Grilledutableau"/>
+        <w:tblW w:w="0" w:type="auto"/>
+        <w:tblLook w:val="04A0" w:firstRow="1" w:lastRow="0" w:firstColumn="1" w:lastColumn="0" w:noHBand="0" w:noVBand="1"/>
+      </w:tblPr>
+      <w:tblGrid>
+        <w:gridCol w:w="9062"/>
+      </w:tblGrid>
+      <w:tr>
+        <w:tc>
+          <w:tcPr>
+            <w:tcW w:w="9062" w:type="dxa"/>
+          </w:tcPr>
+          <w:p>
+            <w:proofErr w:type="gramStart"/>
+            <w:r>
+              <w:t>Object[</w:t>
+            </w:r>
+            <w:proofErr w:type="gramEnd"/>
+            <w:r>
+              <w:t xml:space="preserve">][] tableau = </w:t>
+            </w:r>
+            <w:r>
+              <w:t>fm</w:t>
+            </w:r>
+            <w:r>
+              <w:t>.getArray(</w:t>
+            </w:r>
+            <w:r>
+              <w:rPr>
+                <w:lang w:val="en-US"/>
+              </w:rPr>
+              <w:t>"</w:t>
+            </w:r>
+            <w:r>
+              <w:rPr>
+                <w:lang w:val="en-US"/>
+              </w:rPr>
+              <w:t>0</w:t>
+            </w:r>
+            <w:r>
+              <w:rPr>
+                <w:lang w:val="en-US"/>
+              </w:rPr>
+              <w:t>4</w:t>
+            </w:r>
+            <w:r>
+              <w:rPr>
+                <w:lang w:val="en-US"/>
+              </w:rPr>
+              <w:t>"</w:t>
+            </w:r>
+            <w:r>
+              <w:rPr>
+                <w:lang w:val="en-US"/>
+              </w:rPr>
+              <w:t>)</w:t>
+            </w:r>
+          </w:p>
+        </w:tc>
+      </w:tr>
+    </w:tbl>
+    <w:p>
+      <w:r>
+        <w:t xml:space="preserve"> </w:t>
+      </w:r>
+      <w:r>
         <w:br w:type="page"/>
       </w:r>
     </w:p>
@@ -3665,8 +4011,20 @@
     </w:p>
     <w:p/>
     <w:p>
-      <w:r>
-        <w:t>Premièrement vous avez possibilité de changer la langue de votre formulaire.</w:t>
+      <w:pPr>
+        <w:ind w:firstLine="708"/>
+      </w:pPr>
+      <w:r>
+        <w:t>Premièrement vous avez possibilité de changer la langue de votre formulaire</w:t>
+      </w:r>
+      <w:r>
+        <w:t xml:space="preserve">, en l’occurrence </w:t>
+      </w:r>
+      <w:r>
+        <w:t>en anglais</w:t>
+      </w:r>
+      <w:r>
+        <w:t>.</w:t>
       </w:r>
     </w:p>
     <w:p>
@@ -4183,7 +4541,143 @@
         <w:t>Le reste ne change pas.</w:t>
       </w:r>
     </w:p>
-    <w:p>
+    <w:p/>
+    <w:p>
+      <w:pPr>
+        <w:ind w:firstLine="360"/>
+      </w:pPr>
+      <w:r>
+        <w:t>Si vous ne souhaitez pas utiliser la méthode</w:t>
+      </w:r>
+      <w:r>
+        <w:t> :</w:t>
+      </w:r>
+      <w:r>
+        <w:t xml:space="preserve"> FormController.createAndGetForm(</w:t>
+      </w:r>
+      <w:r>
+        <w:t>"exemple.xml");</w:t>
+      </w:r>
+      <w:r>
+        <w:t xml:space="preserve"> Vous pouvez toujours</w:t>
+      </w:r>
+      <w:r>
+        <w:t xml:space="preserve"> utiliser ces deux méthodes :</w:t>
+      </w:r>
+    </w:p>
+    <w:tbl>
+      <w:tblPr>
+        <w:tblStyle w:val="Grilledutableau"/>
+        <w:tblW w:w="0" w:type="auto"/>
+        <w:tblLook w:val="04A0" w:firstRow="1" w:lastRow="0" w:firstColumn="1" w:lastColumn="0" w:noHBand="0" w:noVBand="1"/>
+      </w:tblPr>
+      <w:tblGrid>
+        <w:gridCol w:w="9062"/>
+      </w:tblGrid>
+      <w:tr>
+        <w:tc>
+          <w:tcPr>
+            <w:tcW w:w="9062" w:type="dxa"/>
+          </w:tcPr>
+          <w:p>
+            <w:pPr>
+              <w:rPr>
+                <w:lang w:val="en-US"/>
+              </w:rPr>
+            </w:pPr>
+            <w:r>
+              <w:rPr>
+                <w:lang w:val="en-US"/>
+              </w:rPr>
+              <w:t xml:space="preserve">String id = </w:t>
+            </w:r>
+            <w:r>
+              <w:rPr>
+                <w:lang w:val="en-US"/>
+              </w:rPr>
+              <w:t>FormController.createForm("exemple.xml");</w:t>
+            </w:r>
+          </w:p>
+        </w:tc>
+      </w:tr>
+    </w:tbl>
+    <w:p>
+      <w:r>
+        <w:t>Cette méthode vous retourne un id de FormController à utiliser dans la prochaine méthode.</w:t>
+      </w:r>
+    </w:p>
+    <w:tbl>
+      <w:tblPr>
+        <w:tblStyle w:val="Grilledutableau"/>
+        <w:tblW w:w="0" w:type="auto"/>
+        <w:tblLook w:val="04A0" w:firstRow="1" w:lastRow="0" w:firstColumn="1" w:lastColumn="0" w:noHBand="0" w:noVBand="1"/>
+      </w:tblPr>
+      <w:tblGrid>
+        <w:gridCol w:w="9062"/>
+      </w:tblGrid>
+      <w:tr>
+        <w:tc>
+          <w:tcPr>
+            <w:tcW w:w="9062" w:type="dxa"/>
+          </w:tcPr>
+          <w:p>
+            <w:pPr>
+              <w:rPr>
+                <w:lang w:val="en-US"/>
+              </w:rPr>
+            </w:pPr>
+            <w:r>
+              <w:rPr>
+                <w:lang w:val="en-US"/>
+              </w:rPr>
+              <w:t xml:space="preserve">FormController fm = </w:t>
+            </w:r>
+            <w:r>
+              <w:rPr>
+                <w:lang w:val="en-US"/>
+              </w:rPr>
+              <w:t>FormController.</w:t>
+            </w:r>
+            <w:r>
+              <w:rPr>
+                <w:lang w:val="en-US"/>
+              </w:rPr>
+              <w:t>g</w:t>
+            </w:r>
+            <w:r>
+              <w:rPr>
+                <w:lang w:val="en-US"/>
+              </w:rPr>
+              <w:t>etForm(</w:t>
+            </w:r>
+            <w:r>
+              <w:rPr>
+                <w:lang w:val="en-US"/>
+              </w:rPr>
+              <w:t>id);</w:t>
+            </w:r>
+          </w:p>
+        </w:tc>
+      </w:tr>
+    </w:tbl>
+    <w:p>
+      <w:r>
+        <w:t>Cette méthode vous retourne alors le FormController à utili</w:t>
+      </w:r>
+      <w:r>
+        <w:t>s</w:t>
+      </w:r>
+      <w:r>
+        <w:t xml:space="preserve">er </w:t>
+      </w:r>
+      <w:r>
+        <w:t>pour les aut</w:t>
+      </w:r>
+      <w:bookmarkStart w:id="6" w:name="_GoBack"/>
+      <w:bookmarkEnd w:id="6"/>
+      <w:r>
+        <w:t>res méthodes.</w:t>
+      </w:r>
       <w:r>
         <w:br w:type="page"/>
       </w:r>
@@ -4196,12 +4690,12 @@
           <w:numId w:val="2"/>
         </w:numPr>
       </w:pPr>
-      <w:bookmarkStart w:id="6" w:name="_Toc503534446"/>
+      <w:bookmarkStart w:id="7" w:name="_Toc503534446"/>
       <w:r>
         <w:lastRenderedPageBreak/>
         <w:t>Exemples</w:t>
       </w:r>
-      <w:bookmarkEnd w:id="6"/>
+      <w:bookmarkEnd w:id="7"/>
     </w:p>
     <w:p>
       <w:pPr>
@@ -4217,8 +4711,6 @@
         </w:rPr>
         <w:t>Demo.java :</w:t>
       </w:r>
-      <w:bookmarkStart w:id="7" w:name="_GoBack"/>
-      <w:bookmarkEnd w:id="7"/>
     </w:p>
     <w:p>
       <w:pPr>
@@ -4233,10 +4725,10 @@
           <w:lang w:eastAsia="fr-FR"/>
         </w:rPr>
         <w:drawing>
-          <wp:inline distT="0" distB="0" distL="0" distR="0" wp14:anchorId="4030B5E8" wp14:editId="7AD35F2B">
-            <wp:extent cx="4228713" cy="4005580"/>
-            <wp:effectExtent l="0" t="0" r="635" b="0"/>
-            <wp:docPr id="1" name="Image 1"/>
+          <wp:inline distT="0" distB="0" distL="0" distR="0" wp14:anchorId="1425FC30" wp14:editId="175F5CED">
+            <wp:extent cx="4127091" cy="3857625"/>
+            <wp:effectExtent l="0" t="0" r="6985" b="0"/>
+            <wp:docPr id="3" name="Image 3"/>
             <wp:cNvGraphicFramePr>
               <a:graphicFrameLocks xmlns:a="http://schemas.openxmlformats.org/drawingml/2006/main" noChangeAspect="1"/>
             </wp:cNvGraphicFramePr>
@@ -4249,13 +4741,13 @@
                   </pic:nvPicPr>
                   <pic:blipFill rotWithShape="1">
                     <a:blip r:embed="rId8"/>
-                    <a:srcRect l="19944" t="9116" r="31878" b="9723"/>
+                    <a:srcRect l="19841" t="9116" r="32043" b="10899"/>
                     <a:stretch/>
                   </pic:blipFill>
                   <pic:spPr bwMode="auto">
                     <a:xfrm>
                       <a:off x="0" y="0"/>
-                      <a:ext cx="4249879" cy="4025629"/>
+                      <a:ext cx="4137653" cy="3867497"/>
                     </a:xfrm>
                     <a:prstGeom prst="rect">
                       <a:avLst/>
@@ -4274,6 +4766,13 @@
             </a:graphic>
           </wp:inline>
         </w:drawing>
+      </w:r>
+      <w:r>
+        <w:rPr>
+          <w:noProof/>
+          <w:lang w:eastAsia="fr-FR"/>
+        </w:rPr>
+        <w:t xml:space="preserve"> </w:t>
       </w:r>
     </w:p>
     <w:p>
@@ -5666,7 +6165,7 @@
 </file>
 
 <file path=customXml/itemProps1.xml><?xml version="1.0" encoding="utf-8"?>
-<ds:datastoreItem xmlns:ds="http://schemas.openxmlformats.org/officeDocument/2006/customXml" ds:itemID="{89F09E09-791D-4F3E-AFF7-3633144295F7}">
+<ds:datastoreItem xmlns:ds="http://schemas.openxmlformats.org/officeDocument/2006/customXml" ds:itemID="{00C34F11-8C21-4DAD-AE85-CF0F6082A5D8}">
   <ds:schemaRefs>
     <ds:schemaRef ds:uri="http://schemas.openxmlformats.org/officeDocument/2006/bibliography"/>
   </ds:schemaRefs>

</xml_diff>

<commit_message>
Ajout des getArray (Int, Boolean, Double, ...)
</commit_message>
<xml_diff>
--- a/docuUtilisateur.docx
+++ b/docuUtilisateur.docx
@@ -12,6 +12,9 @@
         </w:rPr>
       </w:pPr>
       <w:r>
+        <w:rPr>
+          <w:noProof/>
+        </w:rPr>
         <mc:AlternateContent>
           <mc:Choice Requires="wps">
             <w:drawing>
@@ -360,7 +363,6 @@
                               <w:tab/>
                               <w:t>Projet tutoré S3</w:t>
                             </w:r>
-                            <w:bookmarkStart w:id="0" w:name="_GoBack"/>
                           </w:p>
                           <w:p>
                             <w:pPr>
@@ -413,20 +415,7 @@
                                 </w14:textOutline>
                               </w:rPr>
                               <w:tab/>
-                              <w:t>M. Le</w:t>
-                            </w:r>
-                            <w:bookmarkEnd w:id="0"/>
-                            <w:r>
-                              <w:rPr>
-                                <w:sz w:val="32"/>
-                                <w:szCs w:val="32"/>
-                                <w14:textOutline w14:w="9525" w14:cap="rnd" w14:cmpd="sng" w14:algn="ctr">
-                                  <w14:noFill/>
-                                  <w14:prstDash w14:val="solid"/>
-                                  <w14:bevel/>
-                                </w14:textOutline>
-                              </w:rPr>
-                              <w:t>grix, M. Le Pivert,</w:t>
+                              <w:t>M. Legrix, M. Le Pivert,</w:t>
                             </w:r>
                           </w:p>
                           <w:p>
@@ -799,7 +788,6 @@
                         <w:tab/>
                         <w:t>Projet tutoré S3</w:t>
                       </w:r>
-                      <w:bookmarkStart w:id="1" w:name="_GoBack"/>
                     </w:p>
                     <w:p>
                       <w:pPr>
@@ -852,20 +840,7 @@
                           </w14:textOutline>
                         </w:rPr>
                         <w:tab/>
-                        <w:t>M. Le</w:t>
-                      </w:r>
-                      <w:bookmarkEnd w:id="1"/>
-                      <w:r>
-                        <w:rPr>
-                          <w:sz w:val="32"/>
-                          <w:szCs w:val="32"/>
-                          <w14:textOutline w14:w="9525" w14:cap="rnd" w14:cmpd="sng" w14:algn="ctr">
-                            <w14:noFill/>
-                            <w14:prstDash w14:val="solid"/>
-                            <w14:bevel/>
-                          </w14:textOutline>
-                        </w:rPr>
-                        <w:t>grix, M. Le Pivert,</w:t>
+                        <w:t>M. Legrix, M. Le Pivert,</w:t>
                       </w:r>
                     </w:p>
                     <w:p>
@@ -928,6 +903,9 @@
         </mc:AlternateContent>
       </w:r>
       <w:r>
+        <w:rPr>
+          <w:noProof/>
+        </w:rPr>
         <mc:AlternateContent>
           <mc:Choice Requires="wps">
             <w:drawing>
@@ -1094,6 +1072,9 @@
         </mc:AlternateContent>
       </w:r>
       <w:r>
+        <w:rPr>
+          <w:noProof/>
+        </w:rPr>
         <mc:AlternateContent>
           <mc:Choice Requires="wps">
             <w:drawing>
@@ -1172,6 +1153,9 @@
         </mc:AlternateContent>
       </w:r>
       <w:r>
+        <w:rPr>
+          <w:noProof/>
+        </w:rPr>
         <mc:AlternateContent>
           <mc:Choice Requires="wps">
             <w:drawing>
@@ -1263,7 +1247,7 @@
       </w:sdtPr>
       <w:sdtEndPr>
         <w:rPr>
-          <w:sz w:val="22"/>
+          <w:sz w:val="24"/>
         </w:rPr>
       </w:sdtEndPr>
       <w:sdtContent>
@@ -1277,6 +1261,10 @@
         </w:p>
         <w:p>
           <w:r>
+            <w:rPr>
+              <w:noProof/>
+              <w:lang w:eastAsia="fr-FR"/>
+            </w:rPr>
             <w:drawing>
               <wp:anchor distT="0" distB="0" distL="114300" distR="114300" simplePos="0" relativeHeight="251670528" behindDoc="0" locked="0" layoutInCell="1" allowOverlap="1" wp14:anchorId="64691FA4" wp14:editId="2FEFCD1E">
                 <wp:simplePos x="0" y="0"/>
@@ -1328,6 +1316,10 @@
             </w:drawing>
           </w:r>
           <w:r>
+            <w:rPr>
+              <w:noProof/>
+              <w:lang w:eastAsia="fr-FR"/>
+            </w:rPr>
             <w:drawing>
               <wp:anchor distT="0" distB="0" distL="114300" distR="114300" simplePos="0" relativeHeight="251671552" behindDoc="0" locked="0" layoutInCell="1" allowOverlap="1" wp14:anchorId="4496EB01" wp14:editId="6CC26113">
                 <wp:simplePos x="0" y="0"/>
@@ -1442,6 +1434,10 @@
             </w:drawing>
           </w:r>
           <w:r>
+            <w:rPr>
+              <w:noProof/>
+              <w:lang w:eastAsia="fr-FR"/>
+            </w:rPr>
             <w:drawing>
               <wp:anchor distT="0" distB="0" distL="114300" distR="114300" simplePos="0" relativeHeight="251673600" behindDoc="0" locked="0" layoutInCell="1" allowOverlap="1" wp14:anchorId="1D9CB903" wp14:editId="20727C03">
                 <wp:simplePos x="0" y="0"/>
@@ -1499,6 +1495,10 @@
             </w:drawing>
           </w:r>
           <w:r>
+            <w:rPr>
+              <w:noProof/>
+              <w:lang w:eastAsia="fr-FR"/>
+            </w:rPr>
             <w:drawing>
               <wp:anchor distT="0" distB="0" distL="114300" distR="114300" simplePos="0" relativeHeight="251672576" behindDoc="0" locked="0" layoutInCell="1" allowOverlap="1" wp14:anchorId="630C4359" wp14:editId="68809960">
                 <wp:simplePos x="0" y="0"/>
@@ -1556,6 +1556,10 @@
             </w:drawing>
           </w:r>
           <w:r>
+            <w:rPr>
+              <w:noProof/>
+              <w:lang w:eastAsia="fr-FR"/>
+            </w:rPr>
             <w:drawing>
               <wp:anchor distT="0" distB="0" distL="114300" distR="114300" simplePos="0" relativeHeight="251677696" behindDoc="0" locked="0" layoutInCell="1" allowOverlap="1" wp14:anchorId="2888F53B" wp14:editId="2934ADDB">
                 <wp:simplePos x="0" y="0"/>
@@ -1626,17 +1630,25 @@
     </w:p>
     <w:p>
       <w:pPr>
-        <w:pStyle w:val="Titre1"/>
+        <w:pStyle w:val="Titre"/>
         <w:jc w:val="center"/>
       </w:pPr>
-      <w:bookmarkStart w:id="2" w:name="_Toc503859240"/>
+      <w:bookmarkStart w:id="0" w:name="_Toc503859240"/>
       <w:r>
         <w:lastRenderedPageBreak/>
-        <w:t>Introduction</w:t>
-      </w:r>
-      <w:bookmarkEnd w:id="2"/>
-    </w:p>
-    <w:p/>
+        <w:t>Introdu</w:t>
+      </w:r>
+      <w:r>
+        <w:rPr>
+          <w:rStyle w:val="TitreCar"/>
+        </w:rPr>
+        <w:t>c</w:t>
+      </w:r>
+      <w:r>
+        <w:t>tion</w:t>
+      </w:r>
+      <w:bookmarkEnd w:id="0"/>
+    </w:p>
     <w:p>
       <w:r>
         <w:tab/>
@@ -1754,6 +1766,7 @@
         <w:rPr>
           <w:b/>
           <w:bCs/>
+          <w:sz w:val="24"/>
         </w:rPr>
       </w:sdtEndPr>
       <w:sdtContent>
@@ -2317,12 +2330,12 @@
           <w:numId w:val="2"/>
         </w:numPr>
       </w:pPr>
-      <w:bookmarkStart w:id="3" w:name="_Toc503859241"/>
+      <w:bookmarkStart w:id="1" w:name="_Toc503859241"/>
       <w:r>
         <w:lastRenderedPageBreak/>
         <w:t>Installation</w:t>
       </w:r>
-      <w:bookmarkEnd w:id="3"/>
+      <w:bookmarkEnd w:id="1"/>
     </w:p>
     <w:p/>
     <w:p>
@@ -2486,12 +2499,12 @@
       <w:r>
         <w:br w:type="page"/>
       </w:r>
-      <w:bookmarkStart w:id="4" w:name="_Toc503859242"/>
+      <w:bookmarkStart w:id="2" w:name="_Toc503859242"/>
       <w:r>
         <w:lastRenderedPageBreak/>
         <w:t>Création du document XML</w:t>
       </w:r>
-      <w:bookmarkEnd w:id="4"/>
+      <w:bookmarkEnd w:id="2"/>
     </w:p>
     <w:p/>
     <w:p>
@@ -3386,6 +3399,7 @@
           </w:tcPr>
           <w:p>
             <w:r>
+              <w:lastRenderedPageBreak/>
               <w:t>&lt;menu x="36" y="120" label="</w:t>
             </w:r>
             <w:proofErr w:type="spellStart"/>
@@ -3445,7 +3459,6 @@
     </w:tbl>
     <w:p>
       <w:r>
-        <w:lastRenderedPageBreak/>
         <w:t xml:space="preserve">La balise </w:t>
       </w:r>
       <w:r>
@@ -3971,6 +3984,7 @@
         <w:rPr>
           <w:color w:val="FF0000"/>
         </w:rPr>
+        <w:lastRenderedPageBreak/>
         <w:tab/>
       </w:r>
       <w:proofErr w:type="gramStart"/>
@@ -4073,12 +4087,12 @@
           <w:numId w:val="2"/>
         </w:numPr>
       </w:pPr>
-      <w:bookmarkStart w:id="5" w:name="_Toc503859243"/>
+      <w:bookmarkStart w:id="3" w:name="_Toc503859243"/>
       <w:r>
         <w:lastRenderedPageBreak/>
         <w:t>Prévisualisation du formulaire dans un navigateur</w:t>
       </w:r>
-      <w:bookmarkEnd w:id="5"/>
+      <w:bookmarkEnd w:id="3"/>
     </w:p>
     <w:p/>
     <w:p>
@@ -4178,7 +4192,7 @@
           <w:numId w:val="2"/>
         </w:numPr>
       </w:pPr>
-      <w:bookmarkStart w:id="6" w:name="_Toc503859244"/>
+      <w:bookmarkStart w:id="4" w:name="_Toc503859244"/>
       <w:r>
         <w:lastRenderedPageBreak/>
         <w:t>Intégration</w:t>
@@ -4189,7 +4203,7 @@
       <w:r>
         <w:t xml:space="preserve"> du formulaire dans un code JAVA</w:t>
       </w:r>
-      <w:bookmarkEnd w:id="6"/>
+      <w:bookmarkEnd w:id="4"/>
     </w:p>
     <w:p/>
     <w:p>
@@ -4770,6 +4784,7 @@
         <w:rPr>
           <w:lang w:val="en-US"/>
         </w:rPr>
+        <w:lastRenderedPageBreak/>
         <w:t>getString</w:t>
       </w:r>
       <w:proofErr w:type="spellEnd"/>
@@ -4840,7 +4855,6 @@
         <w:rPr>
           <w:lang w:val="en-US"/>
         </w:rPr>
-        <w:lastRenderedPageBreak/>
         <w:t>getChar</w:t>
       </w:r>
       <w:proofErr w:type="spellEnd"/>
@@ -5267,12 +5281,12 @@
           <w:numId w:val="2"/>
         </w:numPr>
       </w:pPr>
-      <w:bookmarkStart w:id="7" w:name="_Toc503859245"/>
+      <w:bookmarkStart w:id="5" w:name="_Toc503859245"/>
       <w:r>
         <w:lastRenderedPageBreak/>
         <w:t>Pour aller plus loin…</w:t>
       </w:r>
-      <w:bookmarkEnd w:id="7"/>
+      <w:bookmarkEnd w:id="5"/>
     </w:p>
     <w:p/>
     <w:p>
@@ -6154,6 +6168,7 @@
           </w:tcPr>
           <w:p>
             <w:r>
+              <w:lastRenderedPageBreak/>
               <w:t>CTRL + I</w:t>
             </w:r>
           </w:p>
@@ -6178,7 +6193,6 @@
         <w:br w:type="page"/>
       </w:r>
     </w:p>
-    <w:p/>
     <w:p>
       <w:pPr>
         <w:pStyle w:val="Titre1"/>
@@ -6187,11 +6201,12 @@
           <w:numId w:val="2"/>
         </w:numPr>
       </w:pPr>
-      <w:bookmarkStart w:id="8" w:name="_Toc503859246"/>
-      <w:r>
+      <w:bookmarkStart w:id="6" w:name="_Toc503859246"/>
+      <w:r>
+        <w:lastRenderedPageBreak/>
         <w:t>Exemples</w:t>
       </w:r>
-      <w:bookmarkEnd w:id="8"/>
+      <w:bookmarkEnd w:id="6"/>
     </w:p>
     <w:p>
       <w:pPr>
@@ -6207,6 +6222,8 @@
         </w:rPr>
         <w:t>Demo.java :</w:t>
       </w:r>
+      <w:bookmarkStart w:id="7" w:name="_GoBack"/>
+      <w:bookmarkEnd w:id="7"/>
     </w:p>
     <w:p>
       <w:pPr>
@@ -6309,43 +6326,28 @@
           <w:lang w:eastAsia="fr-FR"/>
         </w:rPr>
       </w:pPr>
-    </w:p>
-    <w:p>
-      <w:pPr>
+      <w:r>
         <w:rPr>
           <w:noProof/>
           <w:lang w:eastAsia="fr-FR"/>
         </w:rPr>
-      </w:pPr>
-    </w:p>
-    <w:p>
-      <w:pPr>
+        <w:t>e</w:t>
+      </w:r>
+      <w:r>
         <w:rPr>
           <w:noProof/>
           <w:lang w:eastAsia="fr-FR"/>
         </w:rPr>
-      </w:pPr>
+        <w:t>xemple.xml :</w:t>
+      </w:r>
+    </w:p>
+    <w:p>
       <w:r>
         <w:rPr>
           <w:noProof/>
           <w:lang w:eastAsia="fr-FR"/>
         </w:rPr>
-        <w:t>e</w:t>
-      </w:r>
-      <w:r>
-        <w:rPr>
-          <w:noProof/>
-          <w:lang w:eastAsia="fr-FR"/>
-        </w:rPr>
-        <w:t>xemple.xml :</w:t>
-      </w:r>
-    </w:p>
-    <w:p>
-      <w:r>
-        <w:rPr>
-          <w:noProof/>
-          <w:lang w:eastAsia="fr-FR"/>
-        </w:rPr>
+        <w:lastRenderedPageBreak/>
         <w:drawing>
           <wp:inline distT="0" distB="0" distL="0" distR="0" wp14:anchorId="0077C7E8" wp14:editId="7FEA8729">
             <wp:extent cx="5286375" cy="3894483"/>
@@ -6447,11 +6449,17 @@
     </w:p>
     <w:p/>
     <w:p/>
-    <w:p/>
-    <w:p/>
-    <w:p/>
-    <w:p>
-      <w:r>
+    <w:p>
+      <w:pPr>
+        <w:spacing w:line="259" w:lineRule="auto"/>
+      </w:pPr>
+      <w:r>
+        <w:br w:type="page"/>
+      </w:r>
+    </w:p>
+    <w:p>
+      <w:r>
+        <w:lastRenderedPageBreak/>
         <w:t>Exemple pour la prévisuali</w:t>
       </w:r>
       <w:r>
@@ -6518,7 +6526,6 @@
           <w:noProof/>
           <w:lang w:eastAsia="fr-FR"/>
         </w:rPr>
-        <w:lastRenderedPageBreak/>
         <w:drawing>
           <wp:inline distT="0" distB="0" distL="0" distR="0">
             <wp:extent cx="5760720" cy="2813685"/>
@@ -7626,6 +7633,13 @@
   <w:style w:type="paragraph" w:default="1" w:styleId="Normal">
     <w:name w:val="Normal"/>
     <w:qFormat/>
+    <w:rsid w:val="00960690"/>
+    <w:pPr>
+      <w:spacing w:line="264" w:lineRule="auto"/>
+    </w:pPr>
+    <w:rPr>
+      <w:sz w:val="24"/>
+    </w:rPr>
   </w:style>
   <w:style w:type="paragraph" w:styleId="Titre1">
     <w:name w:val="heading 1"/>
@@ -7879,6 +7893,40 @@
       <w:color w:val="2E74B5" w:themeColor="accent1" w:themeShade="BF"/>
       <w:sz w:val="26"/>
       <w:szCs w:val="26"/>
+    </w:rPr>
+  </w:style>
+  <w:style w:type="paragraph" w:styleId="Titre">
+    <w:name w:val="Title"/>
+    <w:basedOn w:val="Normal"/>
+    <w:next w:val="Normal"/>
+    <w:link w:val="TitreCar"/>
+    <w:uiPriority w:val="10"/>
+    <w:qFormat/>
+    <w:rsid w:val="00960690"/>
+    <w:pPr>
+      <w:spacing w:before="840" w:after="840" w:line="240" w:lineRule="auto"/>
+      <w:contextualSpacing/>
+    </w:pPr>
+    <w:rPr>
+      <w:rFonts w:asciiTheme="majorHAnsi" w:eastAsiaTheme="majorEastAsia" w:hAnsiTheme="majorHAnsi" w:cstheme="majorBidi"/>
+      <w:spacing w:val="-10"/>
+      <w:kern w:val="28"/>
+      <w:sz w:val="56"/>
+      <w:szCs w:val="56"/>
+    </w:rPr>
+  </w:style>
+  <w:style w:type="character" w:customStyle="1" w:styleId="TitreCar">
+    <w:name w:val="Titre Car"/>
+    <w:basedOn w:val="Policepardfaut"/>
+    <w:link w:val="Titre"/>
+    <w:uiPriority w:val="10"/>
+    <w:rsid w:val="00960690"/>
+    <w:rPr>
+      <w:rFonts w:asciiTheme="majorHAnsi" w:eastAsiaTheme="majorEastAsia" w:hAnsiTheme="majorHAnsi" w:cstheme="majorBidi"/>
+      <w:spacing w:val="-10"/>
+      <w:kern w:val="28"/>
+      <w:sz w:val="56"/>
+      <w:szCs w:val="56"/>
     </w:rPr>
   </w:style>
 </w:styles>
@@ -8150,7 +8198,7 @@
 </file>
 
 <file path=customXml/itemProps1.xml><?xml version="1.0" encoding="utf-8"?>
-<ds:datastoreItem xmlns:ds="http://schemas.openxmlformats.org/officeDocument/2006/customXml" ds:itemID="{E1039AAE-67D8-46A0-AB87-4F0BD660899B}">
+<ds:datastoreItem xmlns:ds="http://schemas.openxmlformats.org/officeDocument/2006/customXml" ds:itemID="{A48AC34B-223E-4218-9B25-444DC8ADD089}">
   <ds:schemaRefs>
     <ds:schemaRef ds:uri="http://schemas.openxmlformats.org/officeDocument/2006/bibliography"/>
   </ds:schemaRefs>

</xml_diff>